<commit_message>
made changes to the DotMap, update the ProportionalSymbolMap and PieChart
</commit_message>
<xml_diff>
--- a/data source.docx
+++ b/data source.docx
@@ -15,7 +15,6 @@
         </w:r>
       </w:hyperlink>
     </w:p>
-    <w:p/>
     <w:p>
       <w:r>
         <w:rPr>
@@ -446,7 +445,6 @@
           <w:b/>
           <w:bCs/>
         </w:rPr>
-        <w:lastRenderedPageBreak/>
         <w:t>Raw File</w:t>
       </w:r>
       <w:r>
@@ -465,6 +463,7 @@
           <w:b/>
           <w:bCs/>
         </w:rPr>
+        <w:lastRenderedPageBreak/>
         <w:t>Processed File</w:t>
       </w:r>
       <w:r>
@@ -697,29 +696,437 @@
         <w:t>of conflicts globally.</w:t>
       </w:r>
     </w:p>
-    <w:p/>
-    <w:p>
-      <w:r>
-        <w:t>[AI Assistance 1 – Data Wrangling and Processing](</w:t>
-      </w:r>
-      <w:r>
-        <w:t xml:space="preserve"> </w:t>
-      </w:r>
-      <w:hyperlink r:id="rId13" w:history="1">
-        <w:r>
-          <w:rPr>
-            <w:rStyle w:val="Hyperlink"/>
-          </w:rPr>
-          <w:t>https://chatgpt.com/c/6726a05f-a0d8-8001-8afc-98eeab6d623c</w:t>
-        </w:r>
-      </w:hyperlink>
-      <w:r>
-        <w:t>)</w:t>
-      </w:r>
-    </w:p>
-    <w:p>
-      <w:r>
-        <w:t>We processed and organized several datasets on arms trade, military expenditure, and conflicts to be analytics-ready and visualization-friendly:</w:t>
+    <w:p>
+      <w:r>
+        <w:t>Design methodology:</w:t>
+      </w:r>
+    </w:p>
+    <w:p>
+      <w:pPr>
+        <w:rPr>
+          <w:b/>
+          <w:bCs/>
+        </w:rPr>
+      </w:pPr>
+      <w:r>
+        <w:br/>
+      </w:r>
+      <w:r>
+        <w:rPr>
+          <w:b/>
+          <w:bCs/>
+        </w:rPr>
+        <w:t>Maps</w:t>
+      </w:r>
+    </w:p>
+    <w:p>
+      <w:pPr>
+        <w:numPr>
+          <w:ilvl w:val="0"/>
+          <w:numId w:val="16"/>
+        </w:numPr>
+      </w:pPr>
+      <w:r>
+        <w:rPr>
+          <w:b/>
+          <w:bCs/>
+        </w:rPr>
+        <w:t>Dot Map</w:t>
+      </w:r>
+      <w:r>
+        <w:t xml:space="preserve">: Use </w:t>
+      </w:r>
+      <w:r>
+        <w:rPr>
+          <w:b/>
+          <w:bCs/>
+        </w:rPr>
+        <w:t>processed_conflicts_locations_years.csv</w:t>
+      </w:r>
+      <w:r>
+        <w:t xml:space="preserve"> to show conflict hotspots by marking the locations of armed conflicts.</w:t>
+      </w:r>
+    </w:p>
+    <w:p>
+      <w:pPr>
+        <w:numPr>
+          <w:ilvl w:val="0"/>
+          <w:numId w:val="16"/>
+        </w:numPr>
+      </w:pPr>
+      <w:r>
+        <w:rPr>
+          <w:b/>
+          <w:bCs/>
+        </w:rPr>
+        <w:t>Choropleth Map</w:t>
+      </w:r>
+      <w:r>
+        <w:t xml:space="preserve">: Apply </w:t>
+      </w:r>
+      <w:r>
+        <w:rPr>
+          <w:b/>
+          <w:bCs/>
+        </w:rPr>
+        <w:t>processed_arms_expenditure_by_regions.csv</w:t>
+      </w:r>
+      <w:r>
+        <w:t xml:space="preserve"> to display military spending intensity across regions by shading regions based on spending levels.</w:t>
+      </w:r>
+    </w:p>
+    <w:p>
+      <w:pPr>
+        <w:numPr>
+          <w:ilvl w:val="0"/>
+          <w:numId w:val="16"/>
+        </w:numPr>
+      </w:pPr>
+      <w:r>
+        <w:rPr>
+          <w:b/>
+          <w:bCs/>
+        </w:rPr>
+        <w:t>Proportional Symbol Map</w:t>
+      </w:r>
+      <w:r>
+        <w:t xml:space="preserve">: Use </w:t>
+      </w:r>
+      <w:r>
+        <w:rPr>
+          <w:b/>
+          <w:bCs/>
+        </w:rPr>
+        <w:t>processed_regional_transfers.csv</w:t>
+      </w:r>
+      <w:r>
+        <w:t xml:space="preserve"> to show the volume of arms trade by region. The size of symbols can represent the trade value.</w:t>
+      </w:r>
+    </w:p>
+    <w:p>
+      <w:pPr>
+        <w:rPr>
+          <w:b/>
+          <w:bCs/>
+        </w:rPr>
+      </w:pPr>
+      <w:r>
+        <w:rPr>
+          <w:b/>
+          <w:bCs/>
+        </w:rPr>
+        <w:t>Layouts</w:t>
+      </w:r>
+    </w:p>
+    <w:p>
+      <w:pPr>
+        <w:numPr>
+          <w:ilvl w:val="0"/>
+          <w:numId w:val="17"/>
+        </w:numPr>
+      </w:pPr>
+      <w:r>
+        <w:rPr>
+          <w:b/>
+          <w:bCs/>
+        </w:rPr>
+        <w:t>Treemap</w:t>
+      </w:r>
+      <w:r>
+        <w:t xml:space="preserve">: Use </w:t>
+      </w:r>
+      <w:r>
+        <w:rPr>
+          <w:b/>
+          <w:bCs/>
+        </w:rPr>
+        <w:t>processed_top_100_arms_companies_consolidated.csv</w:t>
+      </w:r>
+      <w:r>
+        <w:t xml:space="preserve"> to visualize market share by company within the arms industry.</w:t>
+      </w:r>
+    </w:p>
+    <w:p>
+      <w:pPr>
+        <w:numPr>
+          <w:ilvl w:val="0"/>
+          <w:numId w:val="17"/>
+        </w:numPr>
+      </w:pPr>
+      <w:r>
+        <w:rPr>
+          <w:b/>
+          <w:bCs/>
+        </w:rPr>
+        <w:t>Zoomable Circle Packing</w:t>
+      </w:r>
+      <w:r>
+        <w:t xml:space="preserve">: Implement </w:t>
+      </w:r>
+      <w:r>
+        <w:rPr>
+          <w:b/>
+          <w:bCs/>
+        </w:rPr>
+        <w:t>processed_arms_suppliers.csv</w:t>
+      </w:r>
+      <w:r>
+        <w:t xml:space="preserve"> to represent the hierarchy of suppliers with bubble sizes corresponding to export volumes.</w:t>
+      </w:r>
+    </w:p>
+    <w:p>
+      <w:pPr>
+        <w:numPr>
+          <w:ilvl w:val="0"/>
+          <w:numId w:val="17"/>
+        </w:numPr>
+      </w:pPr>
+      <w:r>
+        <w:rPr>
+          <w:b/>
+          <w:bCs/>
+        </w:rPr>
+        <w:t>Sunburst</w:t>
+      </w:r>
+      <w:r>
+        <w:t xml:space="preserve">: Use </w:t>
+      </w:r>
+      <w:r>
+        <w:rPr>
+          <w:b/>
+          <w:bCs/>
+        </w:rPr>
+        <w:t>processed_arms_recipients.csv</w:t>
+      </w:r>
+      <w:r>
+        <w:t xml:space="preserve"> for a breakdown of arms imports by country, with each layer showing a subcategory, such as region or year.</w:t>
+      </w:r>
+    </w:p>
+    <w:p>
+      <w:pPr>
+        <w:rPr>
+          <w:b/>
+          <w:bCs/>
+        </w:rPr>
+      </w:pPr>
+      <w:r>
+        <w:rPr>
+          <w:b/>
+          <w:bCs/>
+        </w:rPr>
+        <w:lastRenderedPageBreak/>
+        <w:t>Graphs</w:t>
+      </w:r>
+    </w:p>
+    <w:p>
+      <w:pPr>
+        <w:numPr>
+          <w:ilvl w:val="0"/>
+          <w:numId w:val="18"/>
+        </w:numPr>
+      </w:pPr>
+      <w:r>
+        <w:rPr>
+          <w:b/>
+          <w:bCs/>
+        </w:rPr>
+        <w:t>Chord Diagram</w:t>
+      </w:r>
+      <w:r>
+        <w:t xml:space="preserve">: Use </w:t>
+      </w:r>
+      <w:r>
+        <w:rPr>
+          <w:b/>
+          <w:bCs/>
+        </w:rPr>
+        <w:t>processed_regional_transfers.csv</w:t>
+      </w:r>
+      <w:r>
+        <w:t xml:space="preserve"> to display relationships and dependencies between exporting and importing regions.</w:t>
+      </w:r>
+    </w:p>
+    <w:p>
+      <w:pPr>
+        <w:numPr>
+          <w:ilvl w:val="0"/>
+          <w:numId w:val="18"/>
+        </w:numPr>
+      </w:pPr>
+      <w:r>
+        <w:rPr>
+          <w:b/>
+          <w:bCs/>
+        </w:rPr>
+        <w:t>Force-Directed Graph</w:t>
+      </w:r>
+      <w:r>
+        <w:t xml:space="preserve">: Utilize </w:t>
+      </w:r>
+      <w:r>
+        <w:rPr>
+          <w:b/>
+          <w:bCs/>
+        </w:rPr>
+        <w:t>processed_conflicts_locations_years.csv</w:t>
+      </w:r>
+      <w:r>
+        <w:t xml:space="preserve"> to show connections between conflict parties, helping visualize alliances or opposition relationships.</w:t>
+      </w:r>
+    </w:p>
+    <w:p>
+      <w:pPr>
+        <w:rPr>
+          <w:b/>
+          <w:bCs/>
+        </w:rPr>
+      </w:pPr>
+      <w:r>
+        <w:rPr>
+          <w:b/>
+          <w:bCs/>
+        </w:rPr>
+        <w:t>Charts</w:t>
+      </w:r>
+    </w:p>
+    <w:p>
+      <w:pPr>
+        <w:numPr>
+          <w:ilvl w:val="0"/>
+          <w:numId w:val="19"/>
+        </w:numPr>
+      </w:pPr>
+      <w:r>
+        <w:rPr>
+          <w:b/>
+          <w:bCs/>
+        </w:rPr>
+        <w:t>Stacked Bar Chart</w:t>
+      </w:r>
+      <w:r>
+        <w:t xml:space="preserve">: Use </w:t>
+      </w:r>
+      <w:r>
+        <w:rPr>
+          <w:b/>
+          <w:bCs/>
+        </w:rPr>
+        <w:t>processed_global_total_arms_revenue.csv</w:t>
+      </w:r>
+      <w:r>
+        <w:t xml:space="preserve"> to show the revenue trends for arms companies over the years, allowing for comparison of growth.</w:t>
+      </w:r>
+    </w:p>
+    <w:p>
+      <w:pPr>
+        <w:numPr>
+          <w:ilvl w:val="0"/>
+          <w:numId w:val="19"/>
+        </w:numPr>
+      </w:pPr>
+      <w:r>
+        <w:rPr>
+          <w:b/>
+          <w:bCs/>
+        </w:rPr>
+        <w:t>Pie or Donut Chart</w:t>
+      </w:r>
+      <w:r>
+        <w:t xml:space="preserve">: Apply </w:t>
+      </w:r>
+      <w:r>
+        <w:rPr>
+          <w:b/>
+          <w:bCs/>
+        </w:rPr>
+        <w:t>processed_arms_expenditure_by_regions.csv</w:t>
+      </w:r>
+      <w:r>
+        <w:t xml:space="preserve"> to show the distribution of military expenditure across regions.</w:t>
+      </w:r>
+    </w:p>
+    <w:p>
+      <w:pPr>
+        <w:numPr>
+          <w:ilvl w:val="0"/>
+          <w:numId w:val="19"/>
+        </w:numPr>
+      </w:pPr>
+      <w:r>
+        <w:rPr>
+          <w:b/>
+          <w:bCs/>
+        </w:rPr>
+        <w:t>Multi-line Chart</w:t>
+      </w:r>
+      <w:r>
+        <w:t xml:space="preserve">: Use </w:t>
+      </w:r>
+      <w:r>
+        <w:rPr>
+          <w:b/>
+          <w:bCs/>
+        </w:rPr>
+        <w:t>processed_ global_total_arms_revenue.csv</w:t>
+      </w:r>
+      <w:r>
+        <w:t xml:space="preserve"> for tracking changes in total arms revenue over time for comparative trend analysis.</w:t>
+      </w:r>
+    </w:p>
+    <w:p>
+      <w:pPr>
+        <w:numPr>
+          <w:ilvl w:val="0"/>
+          <w:numId w:val="19"/>
+        </w:numPr>
+      </w:pPr>
+      <w:r>
+        <w:rPr>
+          <w:b/>
+          <w:bCs/>
+        </w:rPr>
+        <w:t>Parallel Coordinates Chart</w:t>
+      </w:r>
+      <w:r>
+        <w:t xml:space="preserve">: Implement </w:t>
+      </w:r>
+      <w:r>
+        <w:rPr>
+          <w:b/>
+          <w:bCs/>
+        </w:rPr>
+        <w:t>processed_arms_suppliers.csv</w:t>
+      </w:r>
+      <w:r>
+        <w:t xml:space="preserve"> to examine multiple dimensions, such as export volume, country, and regions across time.</w:t>
+      </w:r>
+    </w:p>
+    <w:p>
+      <w:pPr>
+        <w:numPr>
+          <w:ilvl w:val="0"/>
+          <w:numId w:val="19"/>
+        </w:numPr>
+      </w:pPr>
+      <w:r>
+        <w:rPr>
+          <w:b/>
+          <w:bCs/>
+        </w:rPr>
+        <w:t>Difference Chart</w:t>
+      </w:r>
+      <w:r>
+        <w:t xml:space="preserve">: Use </w:t>
+      </w:r>
+      <w:r>
+        <w:rPr>
+          <w:b/>
+          <w:bCs/>
+        </w:rPr>
+        <w:t>processed_arms_recipients.csv</w:t>
+      </w:r>
+      <w:r>
+        <w:t xml:space="preserve"> to compare import volumes across countries or regions by year, highlighting increases or decreases over time.</w:t>
       </w:r>
     </w:p>
     <w:p>
@@ -734,10 +1141,10 @@
           <w:b/>
           <w:bCs/>
         </w:rPr>
-        <w:t>Top Arms Exporters and Importers (1950-2023)</w:t>
-      </w:r>
-      <w:r>
-        <w:t>: Showcasing major arms suppliers and recipients over time.</w:t>
+        <w:t>Global Total Arms Revenue (2002-2022)</w:t>
+      </w:r>
+      <w:r>
+        <w:t>: Highlighting trends in the global arms industry.</w:t>
       </w:r>
     </w:p>
     <w:p>
@@ -752,10 +1159,10 @@
           <w:b/>
           <w:bCs/>
         </w:rPr>
-        <w:t>Military Expenditure by Region (1948-2023)</w:t>
-      </w:r>
-      <w:r>
-        <w:t>: Analyzing regional spending trends and comparisons.</w:t>
+        <w:t>Arms Sales by Regions (1950-2023)</w:t>
+      </w:r>
+      <w:r>
+        <w:t>: Structured to explore regional arms transfer patterns.</w:t>
       </w:r>
     </w:p>
     <w:p>
@@ -770,60 +1177,6 @@
           <w:b/>
           <w:bCs/>
         </w:rPr>
-        <w:t>Top 100 Arms Companies Revenue (2002-2022)</w:t>
-      </w:r>
-      <w:r>
-        <w:t>: Consolidated for industry revenue analysis.</w:t>
-      </w:r>
-    </w:p>
-    <w:p>
-      <w:pPr>
-        <w:numPr>
-          <w:ilvl w:val="0"/>
-          <w:numId w:val="15"/>
-        </w:numPr>
-      </w:pPr>
-      <w:r>
-        <w:rPr>
-          <w:b/>
-          <w:bCs/>
-        </w:rPr>
-        <w:t>Global Total Arms Revenue (2002-2022)</w:t>
-      </w:r>
-      <w:r>
-        <w:t>: Highlighting trends in the global arms industry.</w:t>
-      </w:r>
-    </w:p>
-    <w:p>
-      <w:pPr>
-        <w:numPr>
-          <w:ilvl w:val="0"/>
-          <w:numId w:val="15"/>
-        </w:numPr>
-      </w:pPr>
-      <w:r>
-        <w:rPr>
-          <w:b/>
-          <w:bCs/>
-        </w:rPr>
-        <w:t>Arms Sales by Regions (1950-2023)</w:t>
-      </w:r>
-      <w:r>
-        <w:t>: Structured to explore regional arms transfer patterns.</w:t>
-      </w:r>
-    </w:p>
-    <w:p>
-      <w:pPr>
-        <w:numPr>
-          <w:ilvl w:val="0"/>
-          <w:numId w:val="15"/>
-        </w:numPr>
-      </w:pPr>
-      <w:r>
-        <w:rPr>
-          <w:b/>
-          <w:bCs/>
-        </w:rPr>
         <w:t>Armed Conflicts by Country (1949-2023)</w:t>
       </w:r>
       <w:r>
@@ -842,444 +1195,6 @@
         <w:t>for global trend analysis.</w:t>
       </w:r>
     </w:p>
-    <w:p/>
-    <w:p/>
-    <w:p/>
-    <w:p>
-      <w:r>
-        <w:t>Design methodology:</w:t>
-      </w:r>
-    </w:p>
-    <w:p>
-      <w:pPr>
-        <w:rPr>
-          <w:b/>
-          <w:bCs/>
-        </w:rPr>
-      </w:pPr>
-      <w:r>
-        <w:br/>
-      </w:r>
-      <w:r>
-        <w:rPr>
-          <w:b/>
-          <w:bCs/>
-        </w:rPr>
-        <w:t>Maps</w:t>
-      </w:r>
-    </w:p>
-    <w:p>
-      <w:pPr>
-        <w:numPr>
-          <w:ilvl w:val="0"/>
-          <w:numId w:val="16"/>
-        </w:numPr>
-      </w:pPr>
-      <w:r>
-        <w:rPr>
-          <w:b/>
-          <w:bCs/>
-        </w:rPr>
-        <w:t>Dot Map</w:t>
-      </w:r>
-      <w:r>
-        <w:t xml:space="preserve">: Use </w:t>
-      </w:r>
-      <w:r>
-        <w:rPr>
-          <w:b/>
-          <w:bCs/>
-        </w:rPr>
-        <w:t>processed_conflicts_locations_years.csv</w:t>
-      </w:r>
-      <w:r>
-        <w:t xml:space="preserve"> to show conflict hotspots by marking the locations of armed conflicts.</w:t>
-      </w:r>
-    </w:p>
-    <w:p>
-      <w:pPr>
-        <w:numPr>
-          <w:ilvl w:val="0"/>
-          <w:numId w:val="16"/>
-        </w:numPr>
-      </w:pPr>
-      <w:r>
-        <w:rPr>
-          <w:b/>
-          <w:bCs/>
-        </w:rPr>
-        <w:t>Choropleth Map</w:t>
-      </w:r>
-      <w:r>
-        <w:t xml:space="preserve">: Apply </w:t>
-      </w:r>
-      <w:r>
-        <w:rPr>
-          <w:b/>
-          <w:bCs/>
-        </w:rPr>
-        <w:t>processed_arms_expenditure_by_regions.csv</w:t>
-      </w:r>
-      <w:r>
-        <w:t xml:space="preserve"> to display military spending intensity across regions by shading regions based on spending levels.</w:t>
-      </w:r>
-    </w:p>
-    <w:p>
-      <w:pPr>
-        <w:numPr>
-          <w:ilvl w:val="0"/>
-          <w:numId w:val="16"/>
-        </w:numPr>
-      </w:pPr>
-      <w:r>
-        <w:rPr>
-          <w:b/>
-          <w:bCs/>
-        </w:rPr>
-        <w:t>Proportional Symbol Map</w:t>
-      </w:r>
-      <w:r>
-        <w:t xml:space="preserve">: Use </w:t>
-      </w:r>
-      <w:r>
-        <w:rPr>
-          <w:b/>
-          <w:bCs/>
-        </w:rPr>
-        <w:t>processed_regional_transfers.csv</w:t>
-      </w:r>
-      <w:r>
-        <w:t xml:space="preserve"> to show the volume of arms trade by region. The size of symbols can represent the trade value.</w:t>
-      </w:r>
-    </w:p>
-    <w:p>
-      <w:pPr>
-        <w:rPr>
-          <w:b/>
-          <w:bCs/>
-        </w:rPr>
-      </w:pPr>
-      <w:r>
-        <w:rPr>
-          <w:b/>
-          <w:bCs/>
-        </w:rPr>
-        <w:t>Layouts</w:t>
-      </w:r>
-    </w:p>
-    <w:p>
-      <w:pPr>
-        <w:numPr>
-          <w:ilvl w:val="0"/>
-          <w:numId w:val="17"/>
-        </w:numPr>
-      </w:pPr>
-      <w:r>
-        <w:rPr>
-          <w:b/>
-          <w:bCs/>
-        </w:rPr>
-        <w:t>Treemap</w:t>
-      </w:r>
-      <w:r>
-        <w:t xml:space="preserve">: Use </w:t>
-      </w:r>
-      <w:r>
-        <w:rPr>
-          <w:b/>
-          <w:bCs/>
-        </w:rPr>
-        <w:t>processed_top_100_arms_companies_consolidated.csv</w:t>
-      </w:r>
-      <w:r>
-        <w:t xml:space="preserve"> to visualize market share by company within the arms industry.</w:t>
-      </w:r>
-    </w:p>
-    <w:p>
-      <w:pPr>
-        <w:numPr>
-          <w:ilvl w:val="0"/>
-          <w:numId w:val="17"/>
-        </w:numPr>
-      </w:pPr>
-      <w:r>
-        <w:rPr>
-          <w:b/>
-          <w:bCs/>
-        </w:rPr>
-        <w:t>Zoomable Circle Packing</w:t>
-      </w:r>
-      <w:r>
-        <w:t xml:space="preserve">: Implement </w:t>
-      </w:r>
-      <w:r>
-        <w:rPr>
-          <w:b/>
-          <w:bCs/>
-        </w:rPr>
-        <w:t>processed_arms_suppliers.csv</w:t>
-      </w:r>
-      <w:r>
-        <w:t xml:space="preserve"> to represent the hierarchy of suppliers with bubble sizes corresponding to export volumes.</w:t>
-      </w:r>
-    </w:p>
-    <w:p>
-      <w:pPr>
-        <w:numPr>
-          <w:ilvl w:val="0"/>
-          <w:numId w:val="17"/>
-        </w:numPr>
-      </w:pPr>
-      <w:r>
-        <w:rPr>
-          <w:b/>
-          <w:bCs/>
-        </w:rPr>
-        <w:t>Sunburst</w:t>
-      </w:r>
-      <w:r>
-        <w:t xml:space="preserve">: Use </w:t>
-      </w:r>
-      <w:r>
-        <w:rPr>
-          <w:b/>
-          <w:bCs/>
-        </w:rPr>
-        <w:t>processed_arms_recipients.csv</w:t>
-      </w:r>
-      <w:r>
-        <w:t xml:space="preserve"> for a breakdown of arms imports by country, with each layer showing a subcategory, such as region or year.</w:t>
-      </w:r>
-    </w:p>
-    <w:p>
-      <w:pPr>
-        <w:rPr>
-          <w:b/>
-          <w:bCs/>
-        </w:rPr>
-      </w:pPr>
-      <w:r>
-        <w:rPr>
-          <w:b/>
-          <w:bCs/>
-        </w:rPr>
-        <w:t>Graphs</w:t>
-      </w:r>
-    </w:p>
-    <w:p>
-      <w:pPr>
-        <w:numPr>
-          <w:ilvl w:val="0"/>
-          <w:numId w:val="18"/>
-        </w:numPr>
-      </w:pPr>
-      <w:r>
-        <w:rPr>
-          <w:b/>
-          <w:bCs/>
-        </w:rPr>
-        <w:t>Chord Diagram</w:t>
-      </w:r>
-      <w:r>
-        <w:t xml:space="preserve">: Use </w:t>
-      </w:r>
-      <w:r>
-        <w:rPr>
-          <w:b/>
-          <w:bCs/>
-        </w:rPr>
-        <w:t>processed_regional_transfers.csv</w:t>
-      </w:r>
-      <w:r>
-        <w:t xml:space="preserve"> to display relationships and dependencies between exporting and importing regions.</w:t>
-      </w:r>
-    </w:p>
-    <w:p>
-      <w:pPr>
-        <w:numPr>
-          <w:ilvl w:val="0"/>
-          <w:numId w:val="18"/>
-        </w:numPr>
-      </w:pPr>
-      <w:r>
-        <w:rPr>
-          <w:b/>
-          <w:bCs/>
-        </w:rPr>
-        <w:t>Force-Directed Graph</w:t>
-      </w:r>
-      <w:r>
-        <w:t xml:space="preserve">: Utilize </w:t>
-      </w:r>
-      <w:r>
-        <w:rPr>
-          <w:b/>
-          <w:bCs/>
-        </w:rPr>
-        <w:t>processed_conflicts_locations_years.csv</w:t>
-      </w:r>
-      <w:r>
-        <w:t xml:space="preserve"> to show connections between conflict parties, helping visualize alliances or opposition relationships.</w:t>
-      </w:r>
-    </w:p>
-    <w:p>
-      <w:pPr>
-        <w:rPr>
-          <w:b/>
-          <w:bCs/>
-        </w:rPr>
-      </w:pPr>
-      <w:r>
-        <w:rPr>
-          <w:b/>
-          <w:bCs/>
-        </w:rPr>
-        <w:t>Charts</w:t>
-      </w:r>
-    </w:p>
-    <w:p>
-      <w:pPr>
-        <w:numPr>
-          <w:ilvl w:val="0"/>
-          <w:numId w:val="19"/>
-        </w:numPr>
-      </w:pPr>
-      <w:r>
-        <w:rPr>
-          <w:b/>
-          <w:bCs/>
-        </w:rPr>
-        <w:t>Stacked Bar Chart</w:t>
-      </w:r>
-      <w:r>
-        <w:t xml:space="preserve">: Use </w:t>
-      </w:r>
-      <w:r>
-        <w:rPr>
-          <w:b/>
-          <w:bCs/>
-        </w:rPr>
-        <w:t>processed_global_total_arms_revenue.csv</w:t>
-      </w:r>
-      <w:r>
-        <w:t xml:space="preserve"> to show the revenue trends for arms companies over the years, allowing for comparison of growth.</w:t>
-      </w:r>
-    </w:p>
-    <w:p>
-      <w:pPr>
-        <w:numPr>
-          <w:ilvl w:val="0"/>
-          <w:numId w:val="19"/>
-        </w:numPr>
-      </w:pPr>
-      <w:r>
-        <w:rPr>
-          <w:b/>
-          <w:bCs/>
-        </w:rPr>
-        <w:t>Pie or Donut Chart</w:t>
-      </w:r>
-      <w:r>
-        <w:t xml:space="preserve">: Apply </w:t>
-      </w:r>
-      <w:r>
-        <w:rPr>
-          <w:b/>
-          <w:bCs/>
-        </w:rPr>
-        <w:t>processed_arms_expenditure_by_regions.csv</w:t>
-      </w:r>
-      <w:r>
-        <w:t xml:space="preserve"> to show the distribution of military expenditure across regions.</w:t>
-      </w:r>
-    </w:p>
-    <w:p>
-      <w:pPr>
-        <w:numPr>
-          <w:ilvl w:val="0"/>
-          <w:numId w:val="19"/>
-        </w:numPr>
-      </w:pPr>
-      <w:r>
-        <w:rPr>
-          <w:b/>
-          <w:bCs/>
-        </w:rPr>
-        <w:t>Multi-line Chart</w:t>
-      </w:r>
-      <w:r>
-        <w:t xml:space="preserve">: Use </w:t>
-      </w:r>
-      <w:r>
-        <w:rPr>
-          <w:b/>
-          <w:bCs/>
-        </w:rPr>
-        <w:t>processed_ global_total_arms_revenue.csv</w:t>
-      </w:r>
-      <w:r>
-        <w:t xml:space="preserve"> for tracking changes in total arms revenue over time for comparative trend analysis.</w:t>
-      </w:r>
-    </w:p>
-    <w:p>
-      <w:pPr>
-        <w:numPr>
-          <w:ilvl w:val="0"/>
-          <w:numId w:val="19"/>
-        </w:numPr>
-      </w:pPr>
-      <w:r>
-        <w:rPr>
-          <w:b/>
-          <w:bCs/>
-        </w:rPr>
-        <w:t>Parallel Coordinates Chart</w:t>
-      </w:r>
-      <w:r>
-        <w:t xml:space="preserve">: Implement </w:t>
-      </w:r>
-      <w:r>
-        <w:rPr>
-          <w:b/>
-          <w:bCs/>
-        </w:rPr>
-        <w:t>processed_arms_suppliers.csv</w:t>
-      </w:r>
-      <w:r>
-        <w:t xml:space="preserve"> to examine multiple dimensions, such as export volume, country, and regions across time.</w:t>
-      </w:r>
-    </w:p>
-    <w:p>
-      <w:pPr>
-        <w:numPr>
-          <w:ilvl w:val="0"/>
-          <w:numId w:val="19"/>
-        </w:numPr>
-      </w:pPr>
-      <w:r>
-        <w:rPr>
-          <w:b/>
-          <w:bCs/>
-        </w:rPr>
-        <w:lastRenderedPageBreak/>
-        <w:t>Difference Chart</w:t>
-      </w:r>
-      <w:r>
-        <w:t xml:space="preserve">: Use </w:t>
-      </w:r>
-      <w:r>
-        <w:rPr>
-          <w:b/>
-          <w:bCs/>
-        </w:rPr>
-        <w:t>processed_arms_recipients.csv</w:t>
-      </w:r>
-      <w:r>
-        <w:t xml:space="preserve"> to compare import volumes across countries or regions by year, highlighting increases or decreases over time.</w:t>
-      </w:r>
-    </w:p>
-    <w:p/>
-    <w:p/>
     <w:sectPr>
       <w:pgSz w:w="12240" w:h="15840"/>
       <w:pgMar w:top="1440" w:right="1440" w:bottom="1440" w:left="1440" w:header="720" w:footer="720" w:gutter="0"/>

</xml_diff>